<commit_message>
Add persion version of CV
</commit_message>
<xml_diff>
--- a/EN/HosseinRashno_CV.docx
+++ b/EN/HosseinRashno_CV.docx
@@ -551,7 +551,6 @@
       <w:r>
         <w:rPr>
           <w:rFonts w:asciiTheme="majorBidi" w:eastAsia="Arial" w:hAnsiTheme="majorBidi" w:cstheme="majorBidi"/>
-          <w:color w:val="444444"/>
           <w:sz w:val="20"/>
           <w:szCs w:val="20"/>
         </w:rPr>
@@ -836,7 +835,19 @@
           <w:szCs w:val="18"/>
           <w:shd w:val="clear" w:color="auto" w:fill="FFFFFF"/>
         </w:rPr>
-        <w:t xml:space="preserve"> and Linux (CentOS) as web server</w:t>
+        <w:t xml:space="preserve"> and Linux (CentOS) as </w:t>
+      </w:r>
+      <w:bookmarkStart w:id="0" w:name="_GoBack"/>
+      <w:bookmarkEnd w:id="0"/>
+      <w:r>
+        <w:rPr>
+          <w:rFonts w:asciiTheme="majorBidi" w:hAnsiTheme="majorBidi" w:cstheme="majorBidi"/>
+          <w:color w:val="222222"/>
+          <w:sz w:val="18"/>
+          <w:szCs w:val="18"/>
+          <w:shd w:val="clear" w:color="auto" w:fill="FFFFFF"/>
+        </w:rPr>
+        <w:t>server</w:t>
       </w:r>
     </w:p>
     <w:p>
@@ -6458,8 +6469,6 @@
           <w:shd w:val="clear" w:color="auto" w:fill="FFFFFF"/>
         </w:rPr>
       </w:pPr>
-      <w:bookmarkStart w:id="0" w:name="_GoBack"/>
-      <w:bookmarkEnd w:id="0"/>
     </w:p>
     <w:sectPr>
       <w:pgSz w:w="12240" w:h="15840"/>

</xml_diff>

<commit_message>
Change english version, Add some data to persion version
</commit_message>
<xml_diff>
--- a/EN/HosseinRashno_CV.docx
+++ b/EN/HosseinRashno_CV.docx
@@ -201,29 +201,7 @@
           <w:szCs w:val="18"/>
           <w:shd w:val="clear" w:color="auto" w:fill="FFFFFF"/>
         </w:rPr>
-        <w:t xml:space="preserve">West </w:t>
-      </w:r>
-      <w:proofErr w:type="spellStart"/>
-      <w:r>
-        <w:rPr>
-          <w:rFonts w:asciiTheme="majorBidi" w:hAnsiTheme="majorBidi" w:cstheme="majorBidi"/>
-          <w:color w:val="222222"/>
-          <w:sz w:val="18"/>
-          <w:szCs w:val="18"/>
-          <w:shd w:val="clear" w:color="auto" w:fill="FFFFFF"/>
-        </w:rPr>
-        <w:t>Sarv</w:t>
-      </w:r>
-      <w:proofErr w:type="spellEnd"/>
-      <w:r>
-        <w:rPr>
-          <w:rFonts w:asciiTheme="majorBidi" w:hAnsiTheme="majorBidi" w:cstheme="majorBidi"/>
-          <w:color w:val="222222"/>
-          <w:sz w:val="18"/>
-          <w:szCs w:val="18"/>
-          <w:shd w:val="clear" w:color="auto" w:fill="FFFFFF"/>
-        </w:rPr>
-        <w:t xml:space="preserve"> Street, Tehran, Tehran Province</w:t>
+        <w:t>West Sarv Street, Tehran, Tehran Province</w:t>
       </w:r>
       <w:r>
         <w:rPr>
@@ -254,7 +232,6 @@
         </w:rPr>
         <w:t>H:</w:t>
       </w:r>
-      <w:proofErr w:type="gramStart"/>
       <w:r>
         <w:rPr>
           <w:rFonts w:asciiTheme="majorBidi" w:hAnsiTheme="majorBidi" w:cstheme="majorBidi"/>
@@ -283,7 +260,6 @@
         </w:rPr>
         <w:t>◆</w:t>
       </w:r>
-      <w:proofErr w:type="gramEnd"/>
       <w:r>
         <w:rPr>
           <w:rFonts w:asciiTheme="majorBidi" w:hAnsiTheme="majorBidi" w:cstheme="majorBidi" w:hint="eastAsia"/>
@@ -465,25 +441,7 @@
           <w:sz w:val="20"/>
           <w:szCs w:val="20"/>
         </w:rPr>
-        <w:t xml:space="preserve">I have also designed various plugins and frameworks special for Persian language (such as android date picker for </w:t>
-      </w:r>
-      <w:proofErr w:type="spellStart"/>
-      <w:r>
-        <w:rPr>
-          <w:rFonts w:asciiTheme="majorBidi" w:eastAsia="Arial" w:hAnsiTheme="majorBidi" w:cstheme="majorBidi"/>
-          <w:sz w:val="20"/>
-          <w:szCs w:val="20"/>
-        </w:rPr>
-        <w:t>Jalali</w:t>
-      </w:r>
-      <w:proofErr w:type="spellEnd"/>
-      <w:r>
-        <w:rPr>
-          <w:rFonts w:asciiTheme="majorBidi" w:eastAsia="Arial" w:hAnsiTheme="majorBidi" w:cstheme="majorBidi"/>
-          <w:sz w:val="20"/>
-          <w:szCs w:val="20"/>
-        </w:rPr>
-        <w:t xml:space="preserve"> calendar), and I published them as open source. </w:t>
+        <w:t xml:space="preserve">I have also designed various plugins and frameworks special for Persian language (such as android date picker for Jalali calendar), and I published them as open source. </w:t>
       </w:r>
       <w:r>
         <w:rPr>
@@ -517,7 +475,6 @@
       <w:pPr>
         <w:rPr>
           <w:rFonts w:asciiTheme="majorBidi" w:eastAsia="Arial" w:hAnsiTheme="majorBidi" w:cstheme="majorBidi"/>
-          <w:color w:val="444444"/>
           <w:sz w:val="20"/>
           <w:szCs w:val="20"/>
         </w:rPr>
@@ -528,25 +485,23 @@
           <w:sz w:val="20"/>
           <w:szCs w:val="20"/>
         </w:rPr>
-        <w:t>In August, 2014, I have been hired by "</w:t>
-      </w:r>
-      <w:proofErr w:type="spellStart"/>
+        <w:t xml:space="preserve">In August, 2014, I have been hired by "Pasargad </w:t>
+      </w:r>
       <w:r>
         <w:rPr>
           <w:rFonts w:asciiTheme="majorBidi" w:eastAsia="Arial" w:hAnsiTheme="majorBidi" w:cstheme="majorBidi"/>
           <w:sz w:val="20"/>
           <w:szCs w:val="20"/>
         </w:rPr>
-        <w:t>Pasargad</w:t>
-      </w:r>
-      <w:proofErr w:type="spellEnd"/>
+        <w:t xml:space="preserve">Payment Service Provider Company" and I </w:t>
+      </w:r>
       <w:r>
         <w:rPr>
           <w:rFonts w:asciiTheme="majorBidi" w:eastAsia="Arial" w:hAnsiTheme="majorBidi" w:cstheme="majorBidi"/>
           <w:sz w:val="20"/>
           <w:szCs w:val="20"/>
         </w:rPr>
-        <w:t xml:space="preserve"> </w:t>
+        <w:t>was</w:t>
       </w:r>
       <w:r>
         <w:rPr>
@@ -554,7 +509,163 @@
           <w:sz w:val="20"/>
           <w:szCs w:val="20"/>
         </w:rPr>
-        <w:t>Payment Service Provider Company" and I am working here as front-end and back-end developer.</w:t>
+        <w:t xml:space="preserve"> working </w:t>
+      </w:r>
+      <w:r>
+        <w:rPr>
+          <w:rFonts w:asciiTheme="majorBidi" w:eastAsia="Arial" w:hAnsiTheme="majorBidi" w:cstheme="majorBidi"/>
+          <w:sz w:val="20"/>
+          <w:szCs w:val="20"/>
+        </w:rPr>
+        <w:t>t</w:t>
+      </w:r>
+      <w:r>
+        <w:rPr>
+          <w:rFonts w:asciiTheme="majorBidi" w:eastAsia="Arial" w:hAnsiTheme="majorBidi" w:cstheme="majorBidi"/>
+          <w:sz w:val="20"/>
+          <w:szCs w:val="20"/>
+        </w:rPr>
+        <w:t>here as front-end and back-end developer.</w:t>
+      </w:r>
+    </w:p>
+    <w:p>
+      <w:pPr>
+        <w:rPr>
+          <w:rFonts w:asciiTheme="majorBidi" w:eastAsia="Arial" w:hAnsiTheme="majorBidi" w:cstheme="majorBidi"/>
+          <w:sz w:val="20"/>
+          <w:szCs w:val="20"/>
+        </w:rPr>
+      </w:pPr>
+      <w:r>
+        <w:rPr>
+          <w:rFonts w:asciiTheme="majorBidi" w:eastAsia="Arial" w:hAnsiTheme="majorBidi" w:cstheme="majorBidi"/>
+          <w:sz w:val="20"/>
+          <w:szCs w:val="20"/>
+        </w:rPr>
+        <w:t xml:space="preserve">After spending about 2 and half year in Pasargad, In February 2017 I quit </w:t>
+      </w:r>
+      <w:r>
+        <w:rPr>
+          <w:rFonts w:asciiTheme="majorBidi" w:eastAsia="Arial" w:hAnsiTheme="majorBidi" w:cstheme="majorBidi"/>
+          <w:sz w:val="20"/>
+          <w:szCs w:val="20"/>
+        </w:rPr>
+        <w:t>from</w:t>
+      </w:r>
+      <w:r>
+        <w:rPr>
+          <w:rFonts w:asciiTheme="majorBidi" w:eastAsia="Arial" w:hAnsiTheme="majorBidi" w:cstheme="majorBidi"/>
+          <w:sz w:val="20"/>
+          <w:szCs w:val="20"/>
+        </w:rPr>
+        <w:t xml:space="preserve"> Pasargad and I hired in Hacoupian company.</w:t>
+      </w:r>
+      <w:r>
+        <w:rPr>
+          <w:rFonts w:asciiTheme="majorBidi" w:eastAsia="Arial" w:hAnsiTheme="majorBidi" w:cstheme="majorBidi"/>
+          <w:sz w:val="20"/>
+          <w:szCs w:val="20"/>
+        </w:rPr>
+        <w:t xml:space="preserve"> In Hacoupian I tasked to design and develop Smart TV applications, Android application, </w:t>
+      </w:r>
+      <w:r>
+        <w:rPr>
+          <w:rFonts w:asciiTheme="majorBidi" w:eastAsia="Arial" w:hAnsiTheme="majorBidi" w:cstheme="majorBidi"/>
+          <w:sz w:val="20"/>
+          <w:szCs w:val="20"/>
+        </w:rPr>
+        <w:t>develop</w:t>
+      </w:r>
+      <w:r>
+        <w:rPr>
+          <w:rFonts w:asciiTheme="majorBidi" w:eastAsia="Arial" w:hAnsiTheme="majorBidi" w:cstheme="majorBidi"/>
+          <w:sz w:val="20"/>
+          <w:szCs w:val="20"/>
+        </w:rPr>
+        <w:t xml:space="preserve"> some Idea in Augmented Reality field, </w:t>
+      </w:r>
+      <w:r>
+        <w:rPr>
+          <w:rFonts w:asciiTheme="majorBidi" w:eastAsia="Arial" w:hAnsiTheme="majorBidi" w:cstheme="majorBidi"/>
+          <w:sz w:val="20"/>
+          <w:szCs w:val="20"/>
+        </w:rPr>
+        <w:t>analyze</w:t>
+      </w:r>
+      <w:r>
+        <w:rPr>
+          <w:rFonts w:asciiTheme="majorBidi" w:eastAsia="Arial" w:hAnsiTheme="majorBidi" w:cstheme="majorBidi"/>
+          <w:sz w:val="20"/>
+          <w:szCs w:val="20"/>
+        </w:rPr>
+        <w:t xml:space="preserve"> customer activity in Hacoupian stores (</w:t>
+      </w:r>
+      <w:r>
+        <w:rPr>
+          <w:rFonts w:asciiTheme="majorBidi" w:eastAsia="Arial" w:hAnsiTheme="majorBidi" w:cstheme="majorBidi"/>
+          <w:sz w:val="20"/>
+          <w:szCs w:val="20"/>
+        </w:rPr>
+        <w:t>Create and analyze Heat map from customer movement in store</w:t>
+      </w:r>
+      <w:r>
+        <w:rPr>
+          <w:rFonts w:asciiTheme="majorBidi" w:eastAsia="Arial" w:hAnsiTheme="majorBidi" w:cstheme="majorBidi"/>
+          <w:sz w:val="20"/>
+          <w:szCs w:val="20"/>
+        </w:rPr>
+        <w:t>). I’m proud to say I successfully done all of these tasks just by myself.</w:t>
+      </w:r>
+    </w:p>
+    <w:p>
+      <w:pPr>
+        <w:rPr>
+          <w:rFonts w:asciiTheme="majorBidi" w:eastAsia="Arial" w:hAnsiTheme="majorBidi" w:cstheme="majorBidi"/>
+          <w:sz w:val="20"/>
+          <w:szCs w:val="20"/>
+        </w:rPr>
+      </w:pPr>
+      <w:r>
+        <w:rPr>
+          <w:rFonts w:asciiTheme="majorBidi" w:eastAsia="Arial" w:hAnsiTheme="majorBidi" w:cstheme="majorBidi"/>
+          <w:sz w:val="20"/>
+          <w:szCs w:val="20"/>
+        </w:rPr>
+        <w:t>I always tried to work with must recent technologies and I love to work in these fields. In my sight, some of the most interesting works that I have done till today are work with Augmented reality and Virtual reality (In HoloLens and Android), Physical web and Beacon devices, and mobile game development with unity.</w:t>
+      </w:r>
+    </w:p>
+    <w:p>
+      <w:pPr>
+        <w:rPr>
+          <w:rFonts w:asciiTheme="majorBidi" w:eastAsia="Arial" w:hAnsiTheme="majorBidi" w:cstheme="majorBidi"/>
+          <w:sz w:val="20"/>
+          <w:szCs w:val="20"/>
+        </w:rPr>
+      </w:pPr>
+      <w:r>
+        <w:rPr>
+          <w:rFonts w:asciiTheme="majorBidi" w:eastAsia="Arial" w:hAnsiTheme="majorBidi" w:cstheme="majorBidi"/>
+          <w:sz w:val="20"/>
+          <w:szCs w:val="20"/>
+        </w:rPr>
+        <w:t>I’m amazingly tersty for learning new technologies like NoSQL databases, Angular, React, Node JS and other technologies.</w:t>
+      </w:r>
+    </w:p>
+    <w:p>
+      <w:pPr>
+        <w:rPr>
+          <w:rFonts w:asciiTheme="majorBidi" w:eastAsia="Arial" w:hAnsiTheme="majorBidi" w:cstheme="majorBidi"/>
+          <w:sz w:val="20"/>
+          <w:szCs w:val="20"/>
+        </w:rPr>
+      </w:pPr>
+      <w:r>
+        <w:rPr>
+          <w:rFonts w:asciiTheme="majorBidi" w:eastAsia="Arial" w:hAnsiTheme="majorBidi" w:cstheme="majorBidi"/>
+          <w:sz w:val="20"/>
+          <w:szCs w:val="20"/>
+        </w:rPr>
+        <w:br w:type="page"/>
       </w:r>
     </w:p>
     <w:p>
@@ -579,6 +690,7 @@
           <w:szCs w:val="24"/>
           <w:shd w:val="clear" w:color="auto" w:fill="FFFFFF"/>
         </w:rPr>
+        <w:lastRenderedPageBreak/>
         <w:t>W</w:t>
       </w:r>
       <w:r>
@@ -672,7 +784,6 @@
         </w:rPr>
         <w:t>E-</w:t>
       </w:r>
-      <w:proofErr w:type="gramStart"/>
       <w:r>
         <w:rPr>
           <w:rFonts w:asciiTheme="majorBidi" w:hAnsiTheme="majorBidi" w:cstheme="majorBidi"/>
@@ -683,42 +794,27 @@
           <w:szCs w:val="18"/>
           <w:shd w:val="clear" w:color="auto" w:fill="FFFFFF"/>
         </w:rPr>
-        <w:t>Commerce  unit</w:t>
-      </w:r>
-      <w:proofErr w:type="gramEnd"/>
-      <w:r>
-        <w:rPr>
-          <w:rFonts w:asciiTheme="majorBidi" w:hAnsiTheme="majorBidi" w:cstheme="majorBidi"/>
-          <w:b/>
-          <w:bCs/>
+        <w:t xml:space="preserve">Commerce unit, </w:t>
+      </w:r>
+      <w:r>
+        <w:rPr>
+          <w:rFonts w:asciiTheme="majorBidi" w:hAnsiTheme="majorBidi" w:cstheme="majorBidi"/>
           <w:color w:val="595959" w:themeColor="text1" w:themeTint="A6"/>
           <w:sz w:val="18"/>
           <w:szCs w:val="18"/>
           <w:shd w:val="clear" w:color="auto" w:fill="FFFFFF"/>
         </w:rPr>
-        <w:t xml:space="preserve">, </w:t>
-      </w:r>
-      <w:r>
-        <w:rPr>
-          <w:rFonts w:asciiTheme="majorBidi" w:hAnsiTheme="majorBidi" w:cstheme="majorBidi"/>
-          <w:b/>
-          <w:bCs/>
+        <w:t>08</w:t>
+      </w:r>
+      <w:r>
+        <w:rPr>
+          <w:rFonts w:asciiTheme="majorBidi" w:hAnsiTheme="majorBidi" w:cstheme="majorBidi"/>
           <w:color w:val="595959" w:themeColor="text1" w:themeTint="A6"/>
           <w:sz w:val="18"/>
           <w:szCs w:val="18"/>
           <w:shd w:val="clear" w:color="auto" w:fill="FFFFFF"/>
         </w:rPr>
-        <w:t xml:space="preserve"> </w:t>
-      </w:r>
-      <w:r>
-        <w:rPr>
-          <w:rFonts w:asciiTheme="majorBidi" w:hAnsiTheme="majorBidi" w:cstheme="majorBidi"/>
-          <w:color w:val="595959" w:themeColor="text1" w:themeTint="A6"/>
-          <w:sz w:val="18"/>
-          <w:szCs w:val="18"/>
-          <w:shd w:val="clear" w:color="auto" w:fill="FFFFFF"/>
-        </w:rPr>
-        <w:t>08/2014 to 04/2015</w:t>
+        <w:t>/2014 to 04/2015</w:t>
       </w:r>
     </w:p>
     <w:p>
@@ -735,7 +831,6 @@
           <w:rtl/>
         </w:rPr>
       </w:pPr>
-      <w:proofErr w:type="spellStart"/>
       <w:r>
         <w:rPr>
           <w:rFonts w:asciiTheme="majorBidi" w:hAnsiTheme="majorBidi" w:cstheme="majorBidi"/>
@@ -746,20 +841,7 @@
           <w:szCs w:val="18"/>
           <w:shd w:val="clear" w:color="auto" w:fill="FFFFFF"/>
         </w:rPr>
-        <w:t>Pasargad</w:t>
-      </w:r>
-      <w:proofErr w:type="spellEnd"/>
-      <w:r>
-        <w:rPr>
-          <w:rFonts w:asciiTheme="majorBidi" w:hAnsiTheme="majorBidi" w:cstheme="majorBidi"/>
-          <w:b/>
-          <w:bCs/>
-          <w:color w:val="595959" w:themeColor="text1" w:themeTint="A6"/>
-          <w:sz w:val="18"/>
-          <w:szCs w:val="18"/>
-          <w:shd w:val="clear" w:color="auto" w:fill="FFFFFF"/>
-        </w:rPr>
-        <w:t xml:space="preserve"> E-Payment Services - </w:t>
+        <w:t xml:space="preserve">Pasargad E-Payment Services - </w:t>
       </w:r>
       <w:r>
         <w:rPr>
@@ -835,19 +917,7 @@
           <w:szCs w:val="18"/>
           <w:shd w:val="clear" w:color="auto" w:fill="FFFFFF"/>
         </w:rPr>
-        <w:t xml:space="preserve"> and Linux (CentOS) as </w:t>
-      </w:r>
-      <w:bookmarkStart w:id="0" w:name="_GoBack"/>
-      <w:bookmarkEnd w:id="0"/>
-      <w:r>
-        <w:rPr>
-          <w:rFonts w:asciiTheme="majorBidi" w:hAnsiTheme="majorBidi" w:cstheme="majorBidi"/>
-          <w:color w:val="222222"/>
-          <w:sz w:val="18"/>
-          <w:szCs w:val="18"/>
-          <w:shd w:val="clear" w:color="auto" w:fill="FFFFFF"/>
-        </w:rPr>
-        <w:t>server</w:t>
+        <w:t xml:space="preserve"> and Linux (CentOS) as server</w:t>
       </w:r>
     </w:p>
     <w:p>
@@ -899,7 +969,6 @@
         </w:rPr>
         <w:t xml:space="preserve">Software Development </w:t>
       </w:r>
-      <w:proofErr w:type="gramStart"/>
       <w:r>
         <w:rPr>
           <w:rFonts w:asciiTheme="majorBidi" w:hAnsiTheme="majorBidi" w:cstheme="majorBidi"/>
@@ -910,31 +979,27 @@
           <w:szCs w:val="18"/>
           <w:shd w:val="clear" w:color="auto" w:fill="FFFFFF"/>
         </w:rPr>
-        <w:t>Unit</w:t>
-      </w:r>
-      <w:r>
-        <w:rPr>
-          <w:rFonts w:asciiTheme="majorBidi" w:hAnsiTheme="majorBidi" w:cstheme="majorBidi"/>
-          <w:b/>
-          <w:bCs/>
+        <w:t xml:space="preserve">Unit, </w:t>
+      </w:r>
+      <w:r>
+        <w:rPr>
+          <w:rFonts w:asciiTheme="majorBidi" w:hAnsiTheme="majorBidi" w:cstheme="majorBidi"/>
           <w:color w:val="595959" w:themeColor="text1" w:themeTint="A6"/>
           <w:sz w:val="18"/>
           <w:szCs w:val="18"/>
           <w:shd w:val="clear" w:color="auto" w:fill="FFFFFF"/>
         </w:rPr>
-        <w:t xml:space="preserve">, </w:t>
-      </w:r>
-      <w:r>
-        <w:rPr>
-          <w:rFonts w:asciiTheme="majorBidi" w:hAnsiTheme="majorBidi" w:cstheme="majorBidi"/>
-          <w:b/>
-          <w:bCs/>
+        <w:t>04</w:t>
+      </w:r>
+      <w:r>
+        <w:rPr>
+          <w:rFonts w:asciiTheme="majorBidi" w:hAnsiTheme="majorBidi" w:cstheme="majorBidi"/>
           <w:color w:val="595959" w:themeColor="text1" w:themeTint="A6"/>
           <w:sz w:val="18"/>
           <w:szCs w:val="18"/>
           <w:shd w:val="clear" w:color="auto" w:fill="FFFFFF"/>
         </w:rPr>
-        <w:t xml:space="preserve"> </w:t>
+        <w:t xml:space="preserve">/2015 </w:t>
       </w:r>
       <w:r>
         <w:rPr>
@@ -944,9 +1009,8 @@
           <w:szCs w:val="18"/>
           <w:shd w:val="clear" w:color="auto" w:fill="FFFFFF"/>
         </w:rPr>
-        <w:t>04</w:t>
-      </w:r>
-      <w:proofErr w:type="gramEnd"/>
+        <w:t xml:space="preserve">to </w:t>
+      </w:r>
       <w:r>
         <w:rPr>
           <w:rFonts w:asciiTheme="majorBidi" w:hAnsiTheme="majorBidi" w:cstheme="majorBidi"/>
@@ -955,27 +1019,7 @@
           <w:szCs w:val="18"/>
           <w:shd w:val="clear" w:color="auto" w:fill="FFFFFF"/>
         </w:rPr>
-        <w:t xml:space="preserve">/2015 </w:t>
-      </w:r>
-      <w:r>
-        <w:rPr>
-          <w:rFonts w:asciiTheme="majorBidi" w:hAnsiTheme="majorBidi" w:cstheme="majorBidi"/>
-          <w:color w:val="595959" w:themeColor="text1" w:themeTint="A6"/>
-          <w:sz w:val="18"/>
-          <w:szCs w:val="18"/>
-          <w:shd w:val="clear" w:color="auto" w:fill="FFFFFF"/>
-        </w:rPr>
-        <w:t xml:space="preserve">to </w:t>
-      </w:r>
-      <w:r>
-        <w:rPr>
-          <w:rFonts w:asciiTheme="majorBidi" w:hAnsiTheme="majorBidi" w:cstheme="majorBidi"/>
-          <w:color w:val="595959" w:themeColor="text1" w:themeTint="A6"/>
-          <w:sz w:val="18"/>
-          <w:szCs w:val="18"/>
-          <w:shd w:val="clear" w:color="auto" w:fill="FFFFFF"/>
-        </w:rPr>
-        <w:t>Present</w:t>
+        <w:t>02/2017</w:t>
       </w:r>
     </w:p>
     <w:p>
@@ -992,7 +1036,6 @@
           <w:rtl/>
         </w:rPr>
       </w:pPr>
-      <w:proofErr w:type="spellStart"/>
       <w:r>
         <w:rPr>
           <w:rFonts w:asciiTheme="majorBidi" w:hAnsiTheme="majorBidi" w:cstheme="majorBidi"/>
@@ -1003,20 +1046,7 @@
           <w:szCs w:val="18"/>
           <w:shd w:val="clear" w:color="auto" w:fill="FFFFFF"/>
         </w:rPr>
-        <w:t>Pasargad</w:t>
-      </w:r>
-      <w:proofErr w:type="spellEnd"/>
-      <w:r>
-        <w:rPr>
-          <w:rFonts w:asciiTheme="majorBidi" w:hAnsiTheme="majorBidi" w:cstheme="majorBidi"/>
-          <w:b/>
-          <w:bCs/>
-          <w:color w:val="595959" w:themeColor="text1" w:themeTint="A6"/>
-          <w:sz w:val="18"/>
-          <w:szCs w:val="18"/>
-          <w:shd w:val="clear" w:color="auto" w:fill="FFFFFF"/>
-        </w:rPr>
-        <w:t xml:space="preserve"> E-Payment Services - </w:t>
+        <w:t xml:space="preserve">Pasargad E-Payment Services - </w:t>
       </w:r>
       <w:r>
         <w:rPr>
@@ -1052,29 +1082,7 @@
           <w:szCs w:val="18"/>
           <w:shd w:val="clear" w:color="auto" w:fill="FFFFFF"/>
         </w:rPr>
-        <w:t xml:space="preserve">Developed software for </w:t>
-      </w:r>
-      <w:proofErr w:type="spellStart"/>
-      <w:r>
-        <w:rPr>
-          <w:rFonts w:asciiTheme="majorBidi" w:hAnsiTheme="majorBidi" w:cstheme="majorBidi"/>
-          <w:color w:val="222222"/>
-          <w:sz w:val="18"/>
-          <w:szCs w:val="18"/>
-          <w:shd w:val="clear" w:color="auto" w:fill="FFFFFF"/>
-        </w:rPr>
-        <w:t>InSpire</w:t>
-      </w:r>
-      <w:proofErr w:type="spellEnd"/>
-      <w:r>
-        <w:rPr>
-          <w:rFonts w:asciiTheme="majorBidi" w:hAnsiTheme="majorBidi" w:cstheme="majorBidi"/>
-          <w:color w:val="222222"/>
-          <w:sz w:val="18"/>
-          <w:szCs w:val="18"/>
-          <w:shd w:val="clear" w:color="auto" w:fill="FFFFFF"/>
-        </w:rPr>
-        <w:t xml:space="preserve"> POS devices with C and eclipse</w:t>
+        <w:t>Developed software for InSpire POS devices with C and eclipse</w:t>
       </w:r>
     </w:p>
     <w:p>
@@ -1220,6 +1228,321 @@
         </w:rPr>
         <w:t xml:space="preserve"> with C#</w:t>
       </w:r>
+    </w:p>
+    <w:p>
+      <w:pPr>
+        <w:spacing w:after="0"/>
+        <w:rPr>
+          <w:rFonts w:asciiTheme="majorBidi" w:hAnsiTheme="majorBidi" w:cstheme="majorBidi"/>
+          <w:b/>
+          <w:bCs/>
+          <w:color w:val="222222"/>
+          <w:sz w:val="18"/>
+          <w:szCs w:val="18"/>
+          <w:shd w:val="clear" w:color="auto" w:fill="FFFFFF"/>
+        </w:rPr>
+      </w:pPr>
+      <w:r>
+        <w:rPr>
+          <w:rFonts w:asciiTheme="majorBidi" w:hAnsiTheme="majorBidi" w:cstheme="majorBidi"/>
+          <w:b/>
+          <w:bCs/>
+          <w:color w:val="222222"/>
+          <w:sz w:val="18"/>
+          <w:szCs w:val="18"/>
+          <w:shd w:val="clear" w:color="auto" w:fill="FFFFFF"/>
+        </w:rPr>
+        <w:t>Full Stack Developer</w:t>
+      </w:r>
+    </w:p>
+    <w:p>
+      <w:pPr>
+        <w:spacing w:after="0"/>
+        <w:rPr>
+          <w:rFonts w:asciiTheme="majorBidi" w:hAnsiTheme="majorBidi" w:cstheme="majorBidi"/>
+          <w:color w:val="595959" w:themeColor="text1" w:themeTint="A6"/>
+          <w:sz w:val="18"/>
+          <w:szCs w:val="18"/>
+          <w:shd w:val="clear" w:color="auto" w:fill="FFFFFF"/>
+        </w:rPr>
+      </w:pPr>
+      <w:r>
+        <w:rPr>
+          <w:rFonts w:asciiTheme="majorBidi" w:hAnsiTheme="majorBidi" w:cstheme="majorBidi"/>
+          <w:b/>
+          <w:bCs/>
+          <w:color w:val="595959" w:themeColor="text1" w:themeTint="A6"/>
+          <w:sz w:val="18"/>
+          <w:szCs w:val="18"/>
+          <w:shd w:val="clear" w:color="auto" w:fill="FFFFFF"/>
+        </w:rPr>
+        <w:t>Technology</w:t>
+      </w:r>
+      <w:r>
+        <w:rPr>
+          <w:rFonts w:asciiTheme="majorBidi" w:hAnsiTheme="majorBidi" w:cstheme="majorBidi"/>
+          <w:b/>
+          <w:bCs/>
+          <w:color w:val="595959" w:themeColor="text1" w:themeTint="A6"/>
+          <w:sz w:val="18"/>
+          <w:szCs w:val="18"/>
+          <w:shd w:val="clear" w:color="auto" w:fill="FFFFFF"/>
+        </w:rPr>
+        <w:t xml:space="preserve"> </w:t>
+      </w:r>
+      <w:r>
+        <w:rPr>
+          <w:rFonts w:asciiTheme="majorBidi" w:hAnsiTheme="majorBidi" w:cstheme="majorBidi"/>
+          <w:b/>
+          <w:bCs/>
+          <w:color w:val="595959" w:themeColor="text1" w:themeTint="A6"/>
+          <w:sz w:val="18"/>
+          <w:szCs w:val="18"/>
+          <w:shd w:val="clear" w:color="auto" w:fill="FFFFFF"/>
+        </w:rPr>
+        <w:t>Unit,</w:t>
+      </w:r>
+      <w:r>
+        <w:rPr>
+          <w:rFonts w:asciiTheme="majorBidi" w:hAnsiTheme="majorBidi" w:cstheme="majorBidi"/>
+          <w:b/>
+          <w:bCs/>
+          <w:color w:val="595959" w:themeColor="text1" w:themeTint="A6"/>
+          <w:sz w:val="18"/>
+          <w:szCs w:val="18"/>
+          <w:shd w:val="clear" w:color="auto" w:fill="FFFFFF"/>
+        </w:rPr>
+        <w:t xml:space="preserve"> (</w:t>
+      </w:r>
+      <w:r>
+        <w:rPr>
+          <w:rFonts w:asciiTheme="majorBidi" w:hAnsiTheme="majorBidi" w:cstheme="majorBidi"/>
+          <w:b/>
+          <w:bCs/>
+          <w:color w:val="595959" w:themeColor="text1" w:themeTint="A6"/>
+          <w:sz w:val="18"/>
+          <w:szCs w:val="18"/>
+          <w:shd w:val="clear" w:color="auto" w:fill="FFFFFF"/>
+        </w:rPr>
+        <w:t>HACOTECH)</w:t>
+      </w:r>
+      <w:r>
+        <w:rPr>
+          <w:rFonts w:asciiTheme="majorBidi" w:hAnsiTheme="majorBidi" w:cstheme="majorBidi"/>
+          <w:b/>
+          <w:bCs/>
+          <w:color w:val="595959" w:themeColor="text1" w:themeTint="A6"/>
+          <w:sz w:val="18"/>
+          <w:szCs w:val="18"/>
+          <w:shd w:val="clear" w:color="auto" w:fill="FFFFFF"/>
+        </w:rPr>
+        <w:t xml:space="preserve"> </w:t>
+      </w:r>
+      <w:r>
+        <w:rPr>
+          <w:rFonts w:asciiTheme="majorBidi" w:hAnsiTheme="majorBidi" w:cstheme="majorBidi"/>
+          <w:color w:val="595959" w:themeColor="text1" w:themeTint="A6"/>
+          <w:sz w:val="18"/>
+          <w:szCs w:val="18"/>
+          <w:shd w:val="clear" w:color="auto" w:fill="FFFFFF"/>
+        </w:rPr>
+        <w:t>02</w:t>
+      </w:r>
+      <w:r>
+        <w:rPr>
+          <w:rFonts w:asciiTheme="majorBidi" w:hAnsiTheme="majorBidi" w:cstheme="majorBidi"/>
+          <w:color w:val="595959" w:themeColor="text1" w:themeTint="A6"/>
+          <w:sz w:val="18"/>
+          <w:szCs w:val="18"/>
+          <w:shd w:val="clear" w:color="auto" w:fill="FFFFFF"/>
+        </w:rPr>
+        <w:t>/</w:t>
+      </w:r>
+      <w:r>
+        <w:rPr>
+          <w:rFonts w:asciiTheme="majorBidi" w:hAnsiTheme="majorBidi" w:cstheme="majorBidi"/>
+          <w:color w:val="595959" w:themeColor="text1" w:themeTint="A6"/>
+          <w:sz w:val="18"/>
+          <w:szCs w:val="18"/>
+          <w:shd w:val="clear" w:color="auto" w:fill="FFFFFF"/>
+        </w:rPr>
+        <w:t>2017</w:t>
+      </w:r>
+      <w:r>
+        <w:rPr>
+          <w:rFonts w:asciiTheme="majorBidi" w:hAnsiTheme="majorBidi" w:cstheme="majorBidi"/>
+          <w:color w:val="595959" w:themeColor="text1" w:themeTint="A6"/>
+          <w:sz w:val="18"/>
+          <w:szCs w:val="18"/>
+          <w:shd w:val="clear" w:color="auto" w:fill="FFFFFF"/>
+        </w:rPr>
+        <w:t xml:space="preserve"> to Present</w:t>
+      </w:r>
+    </w:p>
+    <w:p>
+      <w:pPr>
+        <w:spacing w:after="0"/>
+        <w:rPr>
+          <w:rFonts w:asciiTheme="majorBidi" w:hAnsiTheme="majorBidi" w:cstheme="majorBidi"/>
+          <w:b/>
+          <w:bCs/>
+          <w:color w:val="595959" w:themeColor="text1" w:themeTint="A6"/>
+          <w:sz w:val="18"/>
+          <w:szCs w:val="18"/>
+          <w:shd w:val="clear" w:color="auto" w:fill="FFFFFF"/>
+          <w:rtl/>
+        </w:rPr>
+      </w:pPr>
+      <w:r>
+        <w:rPr>
+          <w:rFonts w:asciiTheme="majorBidi" w:hAnsiTheme="majorBidi" w:cstheme="majorBidi"/>
+          <w:b/>
+          <w:bCs/>
+          <w:color w:val="595959" w:themeColor="text1" w:themeTint="A6"/>
+          <w:sz w:val="18"/>
+          <w:szCs w:val="18"/>
+          <w:shd w:val="clear" w:color="auto" w:fill="FFFFFF"/>
+        </w:rPr>
+        <w:t>Hacoupian Clothing Industries Inc.</w:t>
+      </w:r>
+      <w:r>
+        <w:rPr>
+          <w:rFonts w:asciiTheme="majorBidi" w:hAnsiTheme="majorBidi" w:cstheme="majorBidi"/>
+          <w:b/>
+          <w:bCs/>
+          <w:color w:val="595959" w:themeColor="text1" w:themeTint="A6"/>
+          <w:sz w:val="18"/>
+          <w:szCs w:val="18"/>
+          <w:shd w:val="clear" w:color="auto" w:fill="FFFFFF"/>
+        </w:rPr>
+        <w:t xml:space="preserve"> - </w:t>
+      </w:r>
+      <w:r>
+        <w:rPr>
+          <w:rFonts w:asciiTheme="majorBidi" w:hAnsiTheme="majorBidi" w:cstheme="majorBidi"/>
+          <w:color w:val="595959" w:themeColor="text1" w:themeTint="A6"/>
+          <w:sz w:val="18"/>
+          <w:szCs w:val="18"/>
+          <w:shd w:val="clear" w:color="auto" w:fill="FFFFFF"/>
+        </w:rPr>
+        <w:t>Iran</w:t>
+      </w:r>
+    </w:p>
+    <w:p>
+      <w:pPr>
+        <w:pStyle w:val="ListParagraph"/>
+        <w:numPr>
+          <w:ilvl w:val="0"/>
+          <w:numId w:val="2"/>
+        </w:numPr>
+        <w:rPr>
+          <w:rFonts w:asciiTheme="majorBidi" w:hAnsiTheme="majorBidi" w:cstheme="majorBidi"/>
+          <w:color w:val="222222"/>
+          <w:sz w:val="18"/>
+          <w:szCs w:val="18"/>
+          <w:shd w:val="clear" w:color="auto" w:fill="FFFFFF"/>
+        </w:rPr>
+      </w:pPr>
+      <w:r>
+        <w:rPr>
+          <w:rFonts w:asciiTheme="majorBidi" w:hAnsiTheme="majorBidi" w:cstheme="majorBidi"/>
+          <w:color w:val="222222"/>
+          <w:sz w:val="18"/>
+          <w:szCs w:val="18"/>
+          <w:shd w:val="clear" w:color="auto" w:fill="FFFFFF"/>
+        </w:rPr>
+        <w:t>Develop Hacoupians Android application</w:t>
+      </w:r>
+    </w:p>
+    <w:p>
+      <w:pPr>
+        <w:pStyle w:val="ListParagraph"/>
+        <w:numPr>
+          <w:ilvl w:val="0"/>
+          <w:numId w:val="2"/>
+        </w:numPr>
+        <w:rPr>
+          <w:rFonts w:asciiTheme="majorBidi" w:hAnsiTheme="majorBidi" w:cstheme="majorBidi"/>
+          <w:color w:val="222222"/>
+          <w:sz w:val="18"/>
+          <w:szCs w:val="18"/>
+          <w:shd w:val="clear" w:color="auto" w:fill="FFFFFF"/>
+        </w:rPr>
+      </w:pPr>
+      <w:r>
+        <w:rPr>
+          <w:rFonts w:asciiTheme="majorBidi" w:hAnsiTheme="majorBidi" w:cstheme="majorBidi"/>
+          <w:color w:val="222222"/>
+          <w:sz w:val="18"/>
+          <w:szCs w:val="18"/>
+          <w:shd w:val="clear" w:color="auto" w:fill="FFFFFF"/>
+        </w:rPr>
+        <w:t>Develop Smart TV applications for these platforms: Orsay (Samsung), Legacy(Samsung), WebOS(LG) with Samsung TOAST technology and other web technologies like SCSS, …</w:t>
+      </w:r>
+    </w:p>
+    <w:p>
+      <w:pPr>
+        <w:pStyle w:val="ListParagraph"/>
+        <w:numPr>
+          <w:ilvl w:val="0"/>
+          <w:numId w:val="2"/>
+        </w:numPr>
+        <w:rPr>
+          <w:rFonts w:asciiTheme="majorBidi" w:hAnsiTheme="majorBidi" w:cstheme="majorBidi"/>
+          <w:color w:val="222222"/>
+          <w:sz w:val="18"/>
+          <w:szCs w:val="18"/>
+          <w:shd w:val="clear" w:color="auto" w:fill="FFFFFF"/>
+        </w:rPr>
+      </w:pPr>
+      <w:r>
+        <w:rPr>
+          <w:rFonts w:asciiTheme="majorBidi" w:hAnsiTheme="majorBidi" w:cstheme="majorBidi"/>
+          <w:color w:val="222222"/>
+          <w:sz w:val="18"/>
+          <w:szCs w:val="18"/>
+          <w:shd w:val="clear" w:color="auto" w:fill="FFFFFF"/>
+        </w:rPr>
+        <w:t>Create Maya model for Augmented reality menu in Hacoupians Android application</w:t>
+      </w:r>
+    </w:p>
+    <w:p>
+      <w:pPr>
+        <w:pStyle w:val="ListParagraph"/>
+        <w:numPr>
+          <w:ilvl w:val="0"/>
+          <w:numId w:val="2"/>
+        </w:numPr>
+        <w:rPr>
+          <w:rFonts w:asciiTheme="majorBidi" w:hAnsiTheme="majorBidi" w:cstheme="majorBidi"/>
+          <w:color w:val="222222"/>
+          <w:sz w:val="18"/>
+          <w:szCs w:val="18"/>
+          <w:shd w:val="clear" w:color="auto" w:fill="FFFFFF"/>
+        </w:rPr>
+      </w:pPr>
+      <w:r>
+        <w:rPr>
+          <w:rFonts w:asciiTheme="majorBidi" w:hAnsiTheme="majorBidi" w:cstheme="majorBidi"/>
+          <w:color w:val="222222"/>
+          <w:sz w:val="18"/>
+          <w:szCs w:val="18"/>
+          <w:shd w:val="clear" w:color="auto" w:fill="FFFFFF"/>
+        </w:rPr>
+        <w:t xml:space="preserve">Implementing Augmented reality menu in Android </w:t>
+      </w:r>
+      <w:r>
+        <w:rPr>
+          <w:rFonts w:asciiTheme="majorBidi" w:hAnsiTheme="majorBidi" w:cstheme="majorBidi"/>
+          <w:color w:val="222222"/>
+          <w:sz w:val="18"/>
+          <w:szCs w:val="18"/>
+          <w:shd w:val="clear" w:color="auto" w:fill="FFFFFF"/>
+        </w:rPr>
+        <w:t>application ***</w:t>
+      </w:r>
+      <w:bookmarkStart w:id="0" w:name="_GoBack"/>
+      <w:bookmarkEnd w:id="0"/>
     </w:p>
     <w:p>
       <w:pPr>
@@ -1787,7 +2110,6 @@
               </w:rPr>
             </w:pPr>
             <w:hyperlink r:id="rId6" w:history="1">
-              <w:proofErr w:type="spellStart"/>
               <w:r>
                 <w:rPr>
                   <w:rFonts w:asciiTheme="majorBidi" w:hAnsiTheme="majorBidi" w:cstheme="majorBidi"/>
@@ -1798,7 +2120,6 @@
                 </w:rPr>
                 <w:t>IranAddressJS</w:t>
               </w:r>
-              <w:proofErr w:type="spellEnd"/>
             </w:hyperlink>
           </w:p>
         </w:tc>
@@ -1853,27 +2174,15 @@
                 <w:shd w:val="clear" w:color="auto" w:fill="FFFFFF"/>
               </w:rPr>
             </w:pPr>
-            <w:proofErr w:type="spellStart"/>
-            <w:r>
-              <w:rPr>
-                <w:rFonts w:asciiTheme="majorBidi" w:hAnsiTheme="majorBidi" w:cstheme="majorBidi"/>
-                <w:color w:val="222222"/>
-                <w:sz w:val="18"/>
-                <w:szCs w:val="18"/>
-                <w:shd w:val="clear" w:color="auto" w:fill="FFFFFF"/>
-              </w:rPr>
-              <w:t>IranAddressJS</w:t>
-            </w:r>
-            <w:proofErr w:type="spellEnd"/>
-            <w:r>
-              <w:rPr>
-                <w:rFonts w:asciiTheme="majorBidi" w:hAnsiTheme="majorBidi" w:cstheme="majorBidi"/>
-                <w:color w:val="222222"/>
-                <w:sz w:val="18"/>
-                <w:szCs w:val="18"/>
-                <w:shd w:val="clear" w:color="auto" w:fill="FFFFFF"/>
-              </w:rPr>
-              <w:t xml:space="preserve"> is a jQuery plugin that provides selection for city and province fields (of Iran) in a form</w:t>
+            <w:r>
+              <w:rPr>
+                <w:rFonts w:asciiTheme="majorBidi" w:hAnsiTheme="majorBidi" w:cstheme="majorBidi"/>
+                <w:color w:val="222222"/>
+                <w:sz w:val="18"/>
+                <w:szCs w:val="18"/>
+                <w:shd w:val="clear" w:color="auto" w:fill="FFFFFF"/>
+              </w:rPr>
+              <w:t>IranAddressJS is a jQuery plugin that provides selection for city and province fields (of Iran) in a form</w:t>
             </w:r>
             <w:r>
               <w:rPr>
@@ -2323,7 +2632,6 @@
                 <w:shd w:val="clear" w:color="auto" w:fill="FFFFFF"/>
               </w:rPr>
             </w:pPr>
-            <w:proofErr w:type="spellStart"/>
             <w:r>
               <w:rPr>
                 <w:rFonts w:asciiTheme="majorBidi" w:hAnsiTheme="majorBidi" w:cstheme="majorBidi"/>
@@ -2334,7 +2642,6 @@
               </w:rPr>
               <w:t>BodoBado</w:t>
             </w:r>
-            <w:proofErr w:type="spellEnd"/>
           </w:p>
         </w:tc>
         <w:tc>
@@ -2409,50 +2716,26 @@
                 <w:shd w:val="clear" w:color="auto" w:fill="FFFFFF"/>
               </w:rPr>
             </w:pPr>
-            <w:proofErr w:type="spellStart"/>
-            <w:r>
-              <w:rPr>
-                <w:rFonts w:asciiTheme="majorBidi" w:hAnsiTheme="majorBidi" w:cstheme="majorBidi"/>
-                <w:color w:val="222222"/>
-                <w:sz w:val="18"/>
-                <w:szCs w:val="18"/>
-                <w:shd w:val="clear" w:color="auto" w:fill="FFFFFF"/>
-              </w:rPr>
-              <w:t>BodoBado</w:t>
-            </w:r>
-            <w:proofErr w:type="spellEnd"/>
-            <w:r>
-              <w:rPr>
-                <w:rFonts w:asciiTheme="majorBidi" w:hAnsiTheme="majorBidi" w:cstheme="majorBidi"/>
-                <w:color w:val="222222"/>
-                <w:sz w:val="18"/>
-                <w:szCs w:val="18"/>
-                <w:shd w:val="clear" w:color="auto" w:fill="FFFFFF"/>
-              </w:rPr>
-              <w:t xml:space="preserve"> is a </w:t>
-            </w:r>
-            <w:r>
-              <w:rPr>
-                <w:rFonts w:asciiTheme="majorBidi" w:hAnsiTheme="majorBidi" w:cstheme="majorBidi"/>
-                <w:color w:val="222222"/>
-                <w:sz w:val="18"/>
-                <w:szCs w:val="18"/>
-                <w:shd w:val="clear" w:color="auto" w:fill="FFFFFF"/>
-              </w:rPr>
-              <w:t xml:space="preserve">2d side </w:t>
-            </w:r>
-            <w:proofErr w:type="spellStart"/>
-            <w:r>
-              <w:rPr>
-                <w:rFonts w:asciiTheme="majorBidi" w:hAnsiTheme="majorBidi" w:cstheme="majorBidi"/>
-                <w:color w:val="222222"/>
-                <w:sz w:val="18"/>
-                <w:szCs w:val="18"/>
-                <w:shd w:val="clear" w:color="auto" w:fill="FFFFFF"/>
-              </w:rPr>
-              <w:t>scroller</w:t>
-            </w:r>
-            <w:proofErr w:type="spellEnd"/>
+            <w:r>
+              <w:rPr>
+                <w:rFonts w:asciiTheme="majorBidi" w:hAnsiTheme="majorBidi" w:cstheme="majorBidi"/>
+                <w:color w:val="222222"/>
+                <w:sz w:val="18"/>
+                <w:szCs w:val="18"/>
+                <w:shd w:val="clear" w:color="auto" w:fill="FFFFFF"/>
+              </w:rPr>
+              <w:t xml:space="preserve">BodoBado is a </w:t>
+            </w:r>
+            <w:r>
+              <w:rPr>
+                <w:rFonts w:asciiTheme="majorBidi" w:hAnsiTheme="majorBidi" w:cstheme="majorBidi"/>
+                <w:color w:val="222222"/>
+                <w:sz w:val="18"/>
+                <w:szCs w:val="18"/>
+                <w:shd w:val="clear" w:color="auto" w:fill="FFFFFF"/>
+              </w:rPr>
+              <w:t>2d side scroller</w:t>
+            </w:r>
             <w:r>
               <w:rPr>
                 <w:rFonts w:asciiTheme="majorBidi" w:hAnsiTheme="majorBidi" w:cstheme="majorBidi"/>
@@ -2483,27 +2766,15 @@
               </w:rPr>
               <w:t xml:space="preserve"> game and created with Unity3d game engine. </w:t>
             </w:r>
-            <w:proofErr w:type="spellStart"/>
-            <w:r>
-              <w:rPr>
-                <w:rFonts w:asciiTheme="majorBidi" w:hAnsiTheme="majorBidi" w:cstheme="majorBidi"/>
-                <w:color w:val="222222"/>
-                <w:sz w:val="18"/>
-                <w:szCs w:val="18"/>
-                <w:shd w:val="clear" w:color="auto" w:fill="FFFFFF"/>
-              </w:rPr>
-              <w:t>BodoBado</w:t>
-            </w:r>
-            <w:proofErr w:type="spellEnd"/>
-            <w:r>
-              <w:rPr>
-                <w:rFonts w:asciiTheme="majorBidi" w:hAnsiTheme="majorBidi" w:cstheme="majorBidi"/>
-                <w:color w:val="222222"/>
-                <w:sz w:val="18"/>
-                <w:szCs w:val="18"/>
-                <w:shd w:val="clear" w:color="auto" w:fill="FFFFFF"/>
-              </w:rPr>
-              <w:t xml:space="preserve"> have android, IOS and</w:t>
+            <w:r>
+              <w:rPr>
+                <w:rFonts w:asciiTheme="majorBidi" w:hAnsiTheme="majorBidi" w:cstheme="majorBidi"/>
+                <w:color w:val="222222"/>
+                <w:sz w:val="18"/>
+                <w:szCs w:val="18"/>
+                <w:shd w:val="clear" w:color="auto" w:fill="FFFFFF"/>
+              </w:rPr>
+              <w:t>BodoBado have android, IOS and</w:t>
             </w:r>
             <w:r>
               <w:rPr>
@@ -2655,29 +2926,7 @@
                 <w:szCs w:val="18"/>
                 <w:shd w:val="clear" w:color="auto" w:fill="FFFFFF"/>
               </w:rPr>
-              <w:t xml:space="preserve">smart </w:t>
-            </w:r>
-            <w:proofErr w:type="spellStart"/>
-            <w:r>
-              <w:rPr>
-                <w:rFonts w:asciiTheme="majorBidi" w:hAnsiTheme="majorBidi" w:cstheme="majorBidi"/>
-                <w:color w:val="222222"/>
-                <w:sz w:val="18"/>
-                <w:szCs w:val="18"/>
-                <w:shd w:val="clear" w:color="auto" w:fill="FFFFFF"/>
-              </w:rPr>
-              <w:t>wateches</w:t>
-            </w:r>
-            <w:proofErr w:type="spellEnd"/>
-            <w:r>
-              <w:rPr>
-                <w:rFonts w:asciiTheme="majorBidi" w:hAnsiTheme="majorBidi" w:cstheme="majorBidi"/>
-                <w:color w:val="222222"/>
-                <w:sz w:val="18"/>
-                <w:szCs w:val="18"/>
-                <w:shd w:val="clear" w:color="auto" w:fill="FFFFFF"/>
-              </w:rPr>
-              <w:t>.</w:t>
+              <w:t>smart wateches.</w:t>
             </w:r>
           </w:p>
         </w:tc>
@@ -6299,29 +6548,7 @@
                 <w:szCs w:val="18"/>
                 <w:shd w:val="clear" w:color="auto" w:fill="FFFFFF"/>
               </w:rPr>
-              <w:t>(</w:t>
-            </w:r>
-            <w:proofErr w:type="spellStart"/>
-            <w:r>
-              <w:rPr>
-                <w:rFonts w:asciiTheme="majorBidi" w:hAnsiTheme="majorBidi" w:cstheme="majorBidi"/>
-                <w:color w:val="222222"/>
-                <w:sz w:val="18"/>
-                <w:szCs w:val="18"/>
-                <w:shd w:val="clear" w:color="auto" w:fill="FFFFFF"/>
-              </w:rPr>
-              <w:t>RedHat</w:t>
-            </w:r>
-            <w:proofErr w:type="spellEnd"/>
-            <w:r>
-              <w:rPr>
-                <w:rFonts w:asciiTheme="majorBidi" w:hAnsiTheme="majorBidi" w:cstheme="majorBidi"/>
-                <w:color w:val="222222"/>
-                <w:sz w:val="18"/>
-                <w:szCs w:val="18"/>
-                <w:shd w:val="clear" w:color="auto" w:fill="FFFFFF"/>
-              </w:rPr>
-              <w:t xml:space="preserve"> distribution)</w:t>
+              <w:t>(RedHat distribution)</w:t>
             </w:r>
           </w:p>
           <w:p>
@@ -6498,7 +6725,7 @@
         <w:rFonts w:ascii="Symbol" w:hAnsi="Symbol" w:hint="default"/>
       </w:rPr>
     </w:lvl>
-    <w:lvl w:ilvl="1" w:tplc="04090003" w:tentative="1">
+    <w:lvl w:ilvl="1" w:tplc="04090003">
       <w:start w:val="1"/>
       <w:numFmt w:val="bullet"/>
       <w:lvlText w:val="o"/>

</xml_diff>

<commit_message>
Correct some grammer mistakes
</commit_message>
<xml_diff>
--- a/EN/HosseinRashno_CV.docx
+++ b/EN/HosseinRashno_CV.docx
@@ -584,7 +584,47 @@
           <w:sz w:val="20"/>
           <w:szCs w:val="20"/>
         </w:rPr>
-        <w:t>In September, 2001, after passing the entrance examination successfully, I could start educating in NODET (National Organization for Development of Exceptional Talents) junior high school and continued educating to get my diploma in September, 2006.</w:t>
+        <w:t>In September</w:t>
+      </w:r>
+      <w:r>
+        <w:rPr>
+          <w:rFonts w:asciiTheme="majorBidi" w:eastAsia="Arial" w:hAnsiTheme="majorBidi" w:cstheme="majorBidi"/>
+          <w:sz w:val="20"/>
+          <w:szCs w:val="20"/>
+        </w:rPr>
+        <w:t xml:space="preserve"> 2001, after passing the entrance examination successfully, I </w:t>
+      </w:r>
+      <w:r>
+        <w:rPr>
+          <w:rFonts w:asciiTheme="majorBidi" w:eastAsia="Arial" w:hAnsiTheme="majorBidi" w:cstheme="majorBidi"/>
+          <w:sz w:val="20"/>
+          <w:szCs w:val="20"/>
+        </w:rPr>
+        <w:t xml:space="preserve">started </w:t>
+      </w:r>
+      <w:r>
+        <w:rPr>
+          <w:rFonts w:asciiTheme="majorBidi" w:eastAsia="Arial" w:hAnsiTheme="majorBidi" w:cstheme="majorBidi"/>
+          <w:sz w:val="20"/>
+          <w:szCs w:val="20"/>
+        </w:rPr>
+        <w:t>educating in NODET (National Organization for Development of Exceptional Talents) junior high school and continued educating</w:t>
+      </w:r>
+      <w:r>
+        <w:rPr>
+          <w:rFonts w:asciiTheme="majorBidi" w:eastAsia="Arial" w:hAnsiTheme="majorBidi" w:cstheme="majorBidi"/>
+          <w:sz w:val="20"/>
+          <w:szCs w:val="20"/>
+        </w:rPr>
+        <w:t xml:space="preserve"> to get my diploma in September</w:t>
+      </w:r>
+      <w:r>
+        <w:rPr>
+          <w:rFonts w:asciiTheme="majorBidi" w:eastAsia="Arial" w:hAnsiTheme="majorBidi" w:cstheme="majorBidi"/>
+          <w:sz w:val="20"/>
+          <w:szCs w:val="20"/>
+        </w:rPr>
+        <w:t xml:space="preserve"> 2006.</w:t>
       </w:r>
     </w:p>
     <w:p>
@@ -602,7 +642,23 @@
           <w:sz w:val="20"/>
           <w:szCs w:val="20"/>
         </w:rPr>
-        <w:t>During my junior high school, I entered many national scientific competitions and I came in top places. Then in September, 2007, to educate in civil engineering field, I entered Azad University and got my B.A degree.</w:t>
+        <w:t>During my junior high school, I entered many national scientific competitions and I came i</w:t>
+      </w:r>
+      <w:r>
+        <w:rPr>
+          <w:rFonts w:asciiTheme="majorBidi" w:eastAsia="Arial" w:hAnsiTheme="majorBidi" w:cstheme="majorBidi"/>
+          <w:sz w:val="20"/>
+          <w:szCs w:val="20"/>
+        </w:rPr>
+        <w:t>n top places. Then in September</w:t>
+      </w:r>
+      <w:r>
+        <w:rPr>
+          <w:rFonts w:asciiTheme="majorBidi" w:eastAsia="Arial" w:hAnsiTheme="majorBidi" w:cstheme="majorBidi"/>
+          <w:sz w:val="20"/>
+          <w:szCs w:val="20"/>
+        </w:rPr>
+        <w:t xml:space="preserve"> 2007, to educate in civil engineering field, I entered Azad University and got my B.A degree.</w:t>
       </w:r>
     </w:p>
     <w:p>
@@ -620,7 +676,39 @@
           <w:sz w:val="20"/>
           <w:szCs w:val="20"/>
         </w:rPr>
-        <w:t>Nevertheless, I was always interested in computer programming and I created software’s for many companies and different people, independently.</w:t>
+        <w:t xml:space="preserve">Nevertheless, I was always interested in computer programming and I </w:t>
+      </w:r>
+      <w:r>
+        <w:rPr>
+          <w:rFonts w:asciiTheme="majorBidi" w:eastAsia="Arial" w:hAnsiTheme="majorBidi" w:cstheme="majorBidi"/>
+          <w:sz w:val="20"/>
+          <w:szCs w:val="20"/>
+        </w:rPr>
+        <w:t>developed</w:t>
+      </w:r>
+      <w:r>
+        <w:rPr>
+          <w:rFonts w:asciiTheme="majorBidi" w:eastAsia="Arial" w:hAnsiTheme="majorBidi" w:cstheme="majorBidi"/>
+          <w:sz w:val="20"/>
+          <w:szCs w:val="20"/>
+        </w:rPr>
+        <w:t xml:space="preserve"> software’s for many companies and different </w:t>
+      </w:r>
+      <w:r>
+        <w:rPr>
+          <w:rFonts w:asciiTheme="majorBidi" w:eastAsia="Arial" w:hAnsiTheme="majorBidi" w:cstheme="majorBidi"/>
+          <w:sz w:val="20"/>
+          <w:szCs w:val="20"/>
+        </w:rPr>
+        <w:t>clients</w:t>
+      </w:r>
+      <w:r>
+        <w:rPr>
+          <w:rFonts w:asciiTheme="majorBidi" w:eastAsia="Arial" w:hAnsiTheme="majorBidi" w:cstheme="majorBidi"/>
+          <w:sz w:val="20"/>
+          <w:szCs w:val="20"/>
+        </w:rPr>
+        <w:t>.</w:t>
       </w:r>
     </w:p>
     <w:p>
@@ -638,7 +726,23 @@
           <w:sz w:val="20"/>
           <w:szCs w:val="20"/>
         </w:rPr>
-        <w:t xml:space="preserve">I have also designed various plugins and frameworks special for Persian language (such as android date picker for </w:t>
+        <w:t xml:space="preserve">I have also designed various plugins and frameworks </w:t>
+      </w:r>
+      <w:r>
+        <w:rPr>
+          <w:rFonts w:asciiTheme="majorBidi" w:eastAsia="Arial" w:hAnsiTheme="majorBidi" w:cstheme="majorBidi"/>
+          <w:sz w:val="20"/>
+          <w:szCs w:val="20"/>
+        </w:rPr>
+        <w:t xml:space="preserve">specially </w:t>
+      </w:r>
+      <w:r>
+        <w:rPr>
+          <w:rFonts w:asciiTheme="majorBidi" w:eastAsia="Arial" w:hAnsiTheme="majorBidi" w:cstheme="majorBidi"/>
+          <w:sz w:val="20"/>
+          <w:szCs w:val="20"/>
+        </w:rPr>
+        <w:t xml:space="preserve">for Persian language (such as android date picker for </w:t>
       </w:r>
       <w:proofErr w:type="spellStart"/>
       <w:r>
@@ -701,7 +805,31 @@
           <w:sz w:val="20"/>
           <w:szCs w:val="20"/>
         </w:rPr>
-        <w:t>In August, 2014, I have been hired by "</w:t>
+        <w:t>In August</w:t>
+      </w:r>
+      <w:r>
+        <w:rPr>
+          <w:rFonts w:asciiTheme="majorBidi" w:eastAsia="Arial" w:hAnsiTheme="majorBidi" w:cstheme="majorBidi"/>
+          <w:sz w:val="20"/>
+          <w:szCs w:val="20"/>
+        </w:rPr>
+        <w:t xml:space="preserve"> 2014, I </w:t>
+      </w:r>
+      <w:r>
+        <w:rPr>
+          <w:rFonts w:asciiTheme="majorBidi" w:eastAsia="Arial" w:hAnsiTheme="majorBidi" w:cstheme="majorBidi"/>
+          <w:sz w:val="20"/>
+          <w:szCs w:val="20"/>
+        </w:rPr>
+        <w:t xml:space="preserve">was </w:t>
+      </w:r>
+      <w:r>
+        <w:rPr>
+          <w:rFonts w:asciiTheme="majorBidi" w:eastAsia="Arial" w:hAnsiTheme="majorBidi" w:cstheme="majorBidi"/>
+          <w:sz w:val="20"/>
+          <w:szCs w:val="20"/>
+        </w:rPr>
+        <w:t>hired by "</w:t>
       </w:r>
       <w:proofErr w:type="spellStart"/>
       <w:r>
@@ -759,7 +887,23 @@
           <w:sz w:val="20"/>
           <w:szCs w:val="20"/>
         </w:rPr>
-        <w:t>here as front-end and back-end developer.</w:t>
+        <w:t>here as</w:t>
+      </w:r>
+      <w:r>
+        <w:rPr>
+          <w:rFonts w:asciiTheme="majorBidi" w:eastAsia="Arial" w:hAnsiTheme="majorBidi" w:cstheme="majorBidi"/>
+          <w:sz w:val="20"/>
+          <w:szCs w:val="20"/>
+        </w:rPr>
+        <w:t xml:space="preserve"> a</w:t>
+      </w:r>
+      <w:r>
+        <w:rPr>
+          <w:rFonts w:asciiTheme="majorBidi" w:eastAsia="Arial" w:hAnsiTheme="majorBidi" w:cstheme="majorBidi"/>
+          <w:sz w:val="20"/>
+          <w:szCs w:val="20"/>
+        </w:rPr>
+        <w:t xml:space="preserve"> front-end and back-end developer.</w:t>
       </w:r>
     </w:p>
     <w:p>
@@ -777,7 +921,23 @@
           <w:sz w:val="20"/>
           <w:szCs w:val="20"/>
         </w:rPr>
-        <w:t xml:space="preserve">After spending about 2 and half year in </w:t>
+        <w:t>After spending about 2 and half year</w:t>
+      </w:r>
+      <w:r>
+        <w:rPr>
+          <w:rFonts w:asciiTheme="majorBidi" w:eastAsia="Arial" w:hAnsiTheme="majorBidi" w:cstheme="majorBidi"/>
+          <w:sz w:val="20"/>
+          <w:szCs w:val="20"/>
+        </w:rPr>
+        <w:t>s</w:t>
+      </w:r>
+      <w:r>
+        <w:rPr>
+          <w:rFonts w:asciiTheme="majorBidi" w:eastAsia="Arial" w:hAnsiTheme="majorBidi" w:cstheme="majorBidi"/>
+          <w:sz w:val="20"/>
+          <w:szCs w:val="20"/>
+        </w:rPr>
+        <w:t xml:space="preserve"> in </w:t>
       </w:r>
       <w:proofErr w:type="spellStart"/>
       <w:r>
@@ -797,22 +957,58 @@
         </w:rPr>
         <w:t xml:space="preserve">, In February 2017 I quit </w:t>
       </w:r>
+      <w:proofErr w:type="spellStart"/>
       <w:r>
         <w:rPr>
           <w:rFonts w:asciiTheme="majorBidi" w:eastAsia="Arial" w:hAnsiTheme="majorBidi" w:cstheme="majorBidi"/>
           <w:sz w:val="20"/>
           <w:szCs w:val="20"/>
         </w:rPr>
-        <w:t>from</w:t>
-      </w:r>
+        <w:t>Pasargad</w:t>
+      </w:r>
+      <w:proofErr w:type="spellEnd"/>
       <w:r>
         <w:rPr>
           <w:rFonts w:asciiTheme="majorBidi" w:eastAsia="Arial" w:hAnsiTheme="majorBidi" w:cstheme="majorBidi"/>
           <w:sz w:val="20"/>
           <w:szCs w:val="20"/>
         </w:rPr>
+        <w:t xml:space="preserve"> and </w:t>
+      </w:r>
+      <w:r>
+        <w:rPr>
+          <w:rFonts w:asciiTheme="majorBidi" w:eastAsia="Arial" w:hAnsiTheme="majorBidi" w:cstheme="majorBidi"/>
+          <w:sz w:val="20"/>
+          <w:szCs w:val="20"/>
+        </w:rPr>
+        <w:t xml:space="preserve">I </w:t>
+      </w:r>
+      <w:proofErr w:type="gramStart"/>
+      <w:r>
+        <w:rPr>
+          <w:rFonts w:asciiTheme="majorBidi" w:eastAsia="Arial" w:hAnsiTheme="majorBidi" w:cstheme="majorBidi"/>
+          <w:sz w:val="20"/>
+          <w:szCs w:val="20"/>
+        </w:rPr>
+        <w:t>was  hired</w:t>
+      </w:r>
+      <w:proofErr w:type="gramEnd"/>
+      <w:r>
+        <w:rPr>
+          <w:rFonts w:asciiTheme="majorBidi" w:eastAsia="Arial" w:hAnsiTheme="majorBidi" w:cstheme="majorBidi"/>
+          <w:sz w:val="20"/>
+          <w:szCs w:val="20"/>
+        </w:rPr>
         <w:t xml:space="preserve"> </w:t>
       </w:r>
+      <w:r>
+        <w:rPr>
+          <w:rFonts w:asciiTheme="majorBidi" w:eastAsia="Arial" w:hAnsiTheme="majorBidi" w:cstheme="majorBidi"/>
+          <w:sz w:val="20"/>
+          <w:szCs w:val="20"/>
+        </w:rPr>
+        <w:t xml:space="preserve">in </w:t>
+      </w:r>
       <w:proofErr w:type="spellStart"/>
       <w:r>
         <w:rPr>
@@ -820,7 +1016,7 @@
           <w:sz w:val="20"/>
           <w:szCs w:val="20"/>
         </w:rPr>
-        <w:t>Pasargad</w:t>
+        <w:t>Hacoupian</w:t>
       </w:r>
       <w:proofErr w:type="spellEnd"/>
       <w:r>
@@ -829,7 +1025,15 @@
           <w:sz w:val="20"/>
           <w:szCs w:val="20"/>
         </w:rPr>
-        <w:t xml:space="preserve"> and I hired in </w:t>
+        <w:t xml:space="preserve"> company.</w:t>
+      </w:r>
+      <w:r>
+        <w:rPr>
+          <w:rFonts w:asciiTheme="majorBidi" w:eastAsia="Arial" w:hAnsiTheme="majorBidi" w:cstheme="majorBidi"/>
+          <w:sz w:val="20"/>
+          <w:szCs w:val="20"/>
+        </w:rPr>
+        <w:t xml:space="preserve"> In </w:t>
       </w:r>
       <w:proofErr w:type="spellStart"/>
       <w:r>
@@ -847,7 +1051,7 @@
           <w:sz w:val="20"/>
           <w:szCs w:val="20"/>
         </w:rPr>
-        <w:t xml:space="preserve"> company.</w:t>
+        <w:t xml:space="preserve"> I </w:t>
       </w:r>
       <w:r>
         <w:rPr>
@@ -855,7 +1059,55 @@
           <w:sz w:val="20"/>
           <w:szCs w:val="20"/>
         </w:rPr>
-        <w:t xml:space="preserve"> In </w:t>
+        <w:t xml:space="preserve">was told </w:t>
+      </w:r>
+      <w:r>
+        <w:rPr>
+          <w:rFonts w:asciiTheme="majorBidi" w:eastAsia="Arial" w:hAnsiTheme="majorBidi" w:cstheme="majorBidi"/>
+          <w:sz w:val="20"/>
+          <w:szCs w:val="20"/>
+        </w:rPr>
+        <w:t xml:space="preserve">to design and develop Smart TV applications, Android application, </w:t>
+      </w:r>
+      <w:r>
+        <w:rPr>
+          <w:rFonts w:asciiTheme="majorBidi" w:eastAsia="Arial" w:hAnsiTheme="majorBidi" w:cstheme="majorBidi"/>
+          <w:sz w:val="20"/>
+          <w:szCs w:val="20"/>
+        </w:rPr>
+        <w:t>develop</w:t>
+      </w:r>
+      <w:r>
+        <w:rPr>
+          <w:rFonts w:asciiTheme="majorBidi" w:eastAsia="Arial" w:hAnsiTheme="majorBidi" w:cstheme="majorBidi"/>
+          <w:sz w:val="20"/>
+          <w:szCs w:val="20"/>
+        </w:rPr>
+        <w:t xml:space="preserve"> some Idea in Augmented Real</w:t>
+      </w:r>
+      <w:r>
+        <w:rPr>
+          <w:rFonts w:asciiTheme="majorBidi" w:eastAsia="Arial" w:hAnsiTheme="majorBidi" w:cstheme="majorBidi"/>
+          <w:sz w:val="20"/>
+          <w:szCs w:val="20"/>
+        </w:rPr>
+        <w:t xml:space="preserve">ity field and </w:t>
+      </w:r>
+      <w:r>
+        <w:rPr>
+          <w:rFonts w:asciiTheme="majorBidi" w:eastAsia="Arial" w:hAnsiTheme="majorBidi" w:cstheme="majorBidi"/>
+          <w:sz w:val="20"/>
+          <w:szCs w:val="20"/>
+        </w:rPr>
+        <w:t>analyze</w:t>
+      </w:r>
+      <w:r>
+        <w:rPr>
+          <w:rFonts w:asciiTheme="majorBidi" w:eastAsia="Arial" w:hAnsiTheme="majorBidi" w:cstheme="majorBidi"/>
+          <w:sz w:val="20"/>
+          <w:szCs w:val="20"/>
+        </w:rPr>
+        <w:t xml:space="preserve"> customer activity in </w:t>
       </w:r>
       <w:proofErr w:type="spellStart"/>
       <w:r>
@@ -873,25 +1125,23 @@
           <w:sz w:val="20"/>
           <w:szCs w:val="20"/>
         </w:rPr>
-        <w:t xml:space="preserve"> I </w:t>
-      </w:r>
-      <w:proofErr w:type="spellStart"/>
+        <w:t xml:space="preserve"> stores (</w:t>
+      </w:r>
       <w:r>
         <w:rPr>
           <w:rFonts w:asciiTheme="majorBidi" w:eastAsia="Arial" w:hAnsiTheme="majorBidi" w:cstheme="majorBidi"/>
           <w:sz w:val="20"/>
           <w:szCs w:val="20"/>
         </w:rPr>
-        <w:t>tasked</w:t>
-      </w:r>
-      <w:proofErr w:type="spellEnd"/>
+        <w:t>Create and analyze Heat map from customer movement in store</w:t>
+      </w:r>
       <w:r>
         <w:rPr>
           <w:rFonts w:asciiTheme="majorBidi" w:eastAsia="Arial" w:hAnsiTheme="majorBidi" w:cstheme="majorBidi"/>
           <w:sz w:val="20"/>
           <w:szCs w:val="20"/>
         </w:rPr>
-        <w:t xml:space="preserve"> to design and develop Smart TV applications, Android application, </w:t>
+        <w:t xml:space="preserve">). I’m proud to say I </w:t>
       </w:r>
       <w:r>
         <w:rPr>
@@ -899,7 +1149,7 @@
           <w:sz w:val="20"/>
           <w:szCs w:val="20"/>
         </w:rPr>
-        <w:t>develop</w:t>
+        <w:t>successfully did</w:t>
       </w:r>
       <w:r>
         <w:rPr>
@@ -907,7 +1157,7 @@
           <w:sz w:val="20"/>
           <w:szCs w:val="20"/>
         </w:rPr>
-        <w:t xml:space="preserve"> some Idea in Augmented Real</w:t>
+        <w:t xml:space="preserve"> </w:t>
       </w:r>
       <w:r>
         <w:rPr>
@@ -915,82 +1165,10 @@
           <w:sz w:val="20"/>
           <w:szCs w:val="20"/>
         </w:rPr>
-        <w:t xml:space="preserve">ity field and </w:t>
-      </w:r>
-      <w:r>
-        <w:rPr>
-          <w:rFonts w:asciiTheme="majorBidi" w:eastAsia="Arial" w:hAnsiTheme="majorBidi" w:cstheme="majorBidi"/>
-          <w:sz w:val="20"/>
-          <w:szCs w:val="20"/>
-        </w:rPr>
-        <w:t>analyze</w:t>
-      </w:r>
-      <w:r>
-        <w:rPr>
-          <w:rFonts w:asciiTheme="majorBidi" w:eastAsia="Arial" w:hAnsiTheme="majorBidi" w:cstheme="majorBidi"/>
-          <w:sz w:val="20"/>
-          <w:szCs w:val="20"/>
-        </w:rPr>
-        <w:t xml:space="preserve"> customer activity in </w:t>
-      </w:r>
-      <w:proofErr w:type="spellStart"/>
-      <w:r>
-        <w:rPr>
-          <w:rFonts w:asciiTheme="majorBidi" w:eastAsia="Arial" w:hAnsiTheme="majorBidi" w:cstheme="majorBidi"/>
-          <w:sz w:val="20"/>
-          <w:szCs w:val="20"/>
-        </w:rPr>
-        <w:t>Hacoupian</w:t>
-      </w:r>
-      <w:proofErr w:type="spellEnd"/>
-      <w:r>
-        <w:rPr>
-          <w:rFonts w:asciiTheme="majorBidi" w:eastAsia="Arial" w:hAnsiTheme="majorBidi" w:cstheme="majorBidi"/>
-          <w:sz w:val="20"/>
-          <w:szCs w:val="20"/>
-        </w:rPr>
-        <w:t xml:space="preserve"> stores (</w:t>
-      </w:r>
-      <w:r>
-        <w:rPr>
-          <w:rFonts w:asciiTheme="majorBidi" w:eastAsia="Arial" w:hAnsiTheme="majorBidi" w:cstheme="majorBidi"/>
-          <w:sz w:val="20"/>
-          <w:szCs w:val="20"/>
-        </w:rPr>
-        <w:t>Create and analyze Heat map from customer movement in store</w:t>
-      </w:r>
-      <w:r>
-        <w:rPr>
-          <w:rFonts w:asciiTheme="majorBidi" w:eastAsia="Arial" w:hAnsiTheme="majorBidi" w:cstheme="majorBidi"/>
-          <w:sz w:val="20"/>
-          <w:szCs w:val="20"/>
-        </w:rPr>
-        <w:t xml:space="preserve">). I’m proud to say I </w:t>
-      </w:r>
-      <w:r>
-        <w:rPr>
-          <w:rFonts w:asciiTheme="majorBidi" w:eastAsia="Arial" w:hAnsiTheme="majorBidi" w:cstheme="majorBidi"/>
-          <w:sz w:val="20"/>
-          <w:szCs w:val="20"/>
-        </w:rPr>
-        <w:t>successfully did</w:t>
-      </w:r>
-      <w:r>
-        <w:rPr>
-          <w:rFonts w:asciiTheme="majorBidi" w:eastAsia="Arial" w:hAnsiTheme="majorBidi" w:cstheme="majorBidi"/>
-          <w:sz w:val="20"/>
-          <w:szCs w:val="20"/>
-        </w:rPr>
-        <w:t xml:space="preserve"> </w:t>
-      </w:r>
-      <w:r>
-        <w:rPr>
-          <w:rFonts w:asciiTheme="majorBidi" w:eastAsia="Arial" w:hAnsiTheme="majorBidi" w:cstheme="majorBidi"/>
-          <w:sz w:val="20"/>
-          <w:szCs w:val="20"/>
-        </w:rPr>
         <w:t>all of these tasks just by myself.</w:t>
       </w:r>
+      <w:bookmarkStart w:id="0" w:name="_GoBack"/>
+      <w:bookmarkEnd w:id="0"/>
     </w:p>
     <w:p>
       <w:pPr>
@@ -1071,7 +1249,23 @@
           <w:sz w:val="20"/>
           <w:szCs w:val="20"/>
         </w:rPr>
-        <w:t>with Augmented reality and Virtual reality (In HoloLens and Android), Physical web and Beacon devices, and mobile game development with unity.</w:t>
+        <w:t>with Augmented reality and Virtual reality (In HoloLens and Android), Physical web and Beacon devices, and mobile game</w:t>
+      </w:r>
+      <w:r>
+        <w:rPr>
+          <w:rFonts w:asciiTheme="majorBidi" w:eastAsia="Arial" w:hAnsiTheme="majorBidi" w:cstheme="majorBidi"/>
+          <w:sz w:val="20"/>
+          <w:szCs w:val="20"/>
+        </w:rPr>
+        <w:t>s</w:t>
+      </w:r>
+      <w:r>
+        <w:rPr>
+          <w:rFonts w:asciiTheme="majorBidi" w:eastAsia="Arial" w:hAnsiTheme="majorBidi" w:cstheme="majorBidi"/>
+          <w:sz w:val="20"/>
+          <w:szCs w:val="20"/>
+        </w:rPr>
+        <w:t xml:space="preserve"> development with unity.</w:t>
       </w:r>
     </w:p>
     <w:p>
@@ -1133,7 +1327,23 @@
           <w:sz w:val="20"/>
           <w:szCs w:val="20"/>
         </w:rPr>
-        <w:t>I have recently been working on a project that include Beacon technology, Raspberry PI devices and face detection. Our goal was to show custom content in our showcase to each customer</w:t>
+        <w:t xml:space="preserve">I have recently been working on a project that include Beacon technology, Raspberry PI devices and face detection. Our goal </w:t>
+      </w:r>
+      <w:r>
+        <w:rPr>
+          <w:rFonts w:asciiTheme="majorBidi" w:eastAsia="Arial" w:hAnsiTheme="majorBidi" w:cstheme="majorBidi"/>
+          <w:sz w:val="20"/>
+          <w:szCs w:val="20"/>
+        </w:rPr>
+        <w:t>is</w:t>
+      </w:r>
+      <w:r>
+        <w:rPr>
+          <w:rFonts w:asciiTheme="majorBidi" w:eastAsia="Arial" w:hAnsiTheme="majorBidi" w:cstheme="majorBidi"/>
+          <w:sz w:val="20"/>
+          <w:szCs w:val="20"/>
+        </w:rPr>
+        <w:t xml:space="preserve"> to show custom content in our showcase to each customer</w:t>
       </w:r>
       <w:r>
         <w:rPr>
@@ -3209,7 +3419,47 @@
                 <w:szCs w:val="18"/>
                 <w:shd w:val="clear" w:color="auto" w:fill="FFFFFF"/>
               </w:rPr>
-              <w:t>64 is a simple android wear game that try to entertain you for a few minutes and teach you the Iranian names for boys and girls through the game</w:t>
+              <w:t xml:space="preserve">64 is a simple android wear game that </w:t>
+            </w:r>
+            <w:r>
+              <w:rPr>
+                <w:rFonts w:asciiTheme="majorBidi" w:hAnsiTheme="majorBidi" w:cstheme="majorBidi"/>
+                <w:color w:val="222222"/>
+                <w:sz w:val="18"/>
+                <w:szCs w:val="18"/>
+                <w:shd w:val="clear" w:color="auto" w:fill="FFFFFF"/>
+              </w:rPr>
+              <w:t xml:space="preserve">tries </w:t>
+            </w:r>
+            <w:r>
+              <w:rPr>
+                <w:rFonts w:asciiTheme="majorBidi" w:hAnsiTheme="majorBidi" w:cstheme="majorBidi"/>
+                <w:color w:val="222222"/>
+                <w:sz w:val="18"/>
+                <w:szCs w:val="18"/>
+                <w:shd w:val="clear" w:color="auto" w:fill="FFFFFF"/>
+              </w:rPr>
+              <w:t xml:space="preserve">to entertain you for a few minutes and </w:t>
+            </w:r>
+            <w:r>
+              <w:rPr>
+                <w:rFonts w:asciiTheme="majorBidi" w:hAnsiTheme="majorBidi" w:cstheme="majorBidi"/>
+                <w:color w:val="222222"/>
+                <w:sz w:val="18"/>
+                <w:szCs w:val="18"/>
+                <w:shd w:val="clear" w:color="auto" w:fill="FFFFFF"/>
+              </w:rPr>
+              <w:t xml:space="preserve">teaches </w:t>
+            </w:r>
+            <w:r>
+              <w:rPr>
+                <w:rFonts w:asciiTheme="majorBidi" w:hAnsiTheme="majorBidi" w:cstheme="majorBidi"/>
+                <w:color w:val="222222"/>
+                <w:sz w:val="18"/>
+                <w:szCs w:val="18"/>
+                <w:shd w:val="clear" w:color="auto" w:fill="FFFFFF"/>
+              </w:rPr>
+              <w:t>you the Iranian names for boys and girls through the game</w:t>
             </w:r>
           </w:p>
         </w:tc>
@@ -3362,18 +3612,7 @@
                 <w:szCs w:val="18"/>
                 <w:shd w:val="clear" w:color="auto" w:fill="FFFFFF"/>
               </w:rPr>
-              <w:t xml:space="preserve"> is a 2d </w:t>
-            </w:r>
-            <w:bookmarkStart w:id="0" w:name="_GoBack"/>
-            <w:r>
-              <w:rPr>
-                <w:rFonts w:asciiTheme="majorBidi" w:hAnsiTheme="majorBidi" w:cstheme="majorBidi"/>
-                <w:color w:val="222222"/>
-                <w:sz w:val="18"/>
-                <w:szCs w:val="18"/>
-                <w:shd w:val="clear" w:color="auto" w:fill="FFFFFF"/>
-              </w:rPr>
-              <w:t xml:space="preserve">side </w:t>
+              <w:t xml:space="preserve"> is a 2d side </w:t>
             </w:r>
             <w:r>
               <w:rPr>
@@ -3393,7 +3632,27 @@
                 <w:szCs w:val="18"/>
                 <w:shd w:val="clear" w:color="auto" w:fill="FFFFFF"/>
               </w:rPr>
-              <w:t xml:space="preserve"> mobile game and created with Unity3d game engine. </w:t>
+              <w:t xml:space="preserve"> mobile game and</w:t>
+            </w:r>
+            <w:r>
+              <w:rPr>
+                <w:rFonts w:asciiTheme="majorBidi" w:hAnsiTheme="majorBidi" w:cstheme="majorBidi"/>
+                <w:color w:val="222222"/>
+                <w:sz w:val="18"/>
+                <w:szCs w:val="18"/>
+                <w:shd w:val="clear" w:color="auto" w:fill="FFFFFF"/>
+              </w:rPr>
+              <w:t xml:space="preserve"> is</w:t>
+            </w:r>
+            <w:r>
+              <w:rPr>
+                <w:rFonts w:asciiTheme="majorBidi" w:hAnsiTheme="majorBidi" w:cstheme="majorBidi"/>
+                <w:color w:val="222222"/>
+                <w:sz w:val="18"/>
+                <w:szCs w:val="18"/>
+                <w:shd w:val="clear" w:color="auto" w:fill="FFFFFF"/>
+              </w:rPr>
+              <w:t xml:space="preserve"> created with Unity3d game engine. </w:t>
             </w:r>
             <w:proofErr w:type="spellStart"/>
             <w:r>
@@ -3415,9 +3674,18 @@
                 <w:szCs w:val="18"/>
                 <w:shd w:val="clear" w:color="auto" w:fill="FFFFFF"/>
               </w:rPr>
-              <w:t xml:space="preserve"> have android, IOS and windows phone versions</w:t>
-            </w:r>
-            <w:bookmarkEnd w:id="0"/>
+              <w:t xml:space="preserve"> has  android</w:t>
+            </w:r>
+            <w:r>
+              <w:rPr>
+                <w:rFonts w:asciiTheme="majorBidi" w:hAnsiTheme="majorBidi" w:cstheme="majorBidi"/>
+                <w:color w:val="222222"/>
+                <w:sz w:val="18"/>
+                <w:szCs w:val="18"/>
+                <w:shd w:val="clear" w:color="auto" w:fill="FFFFFF"/>
+              </w:rPr>
+              <w:t>, IOS and windows phone versions</w:t>
+            </w:r>
           </w:p>
         </w:tc>
         <w:tc>
@@ -3560,7 +3828,27 @@
                 <w:szCs w:val="18"/>
                 <w:shd w:val="clear" w:color="auto" w:fill="FFFFFF"/>
               </w:rPr>
-              <w:t xml:space="preserve"> Augmented Reality that implemented in </w:t>
+              <w:t xml:space="preserve"> Augmented Reality that</w:t>
+            </w:r>
+            <w:r>
+              <w:rPr>
+                <w:rFonts w:asciiTheme="majorBidi" w:hAnsiTheme="majorBidi" w:cstheme="majorBidi"/>
+                <w:color w:val="222222"/>
+                <w:sz w:val="18"/>
+                <w:szCs w:val="18"/>
+                <w:shd w:val="clear" w:color="auto" w:fill="FFFFFF"/>
+              </w:rPr>
+              <w:t xml:space="preserve"> is</w:t>
+            </w:r>
+            <w:r>
+              <w:rPr>
+                <w:rFonts w:asciiTheme="majorBidi" w:hAnsiTheme="majorBidi" w:cstheme="majorBidi"/>
+                <w:color w:val="222222"/>
+                <w:sz w:val="18"/>
+                <w:szCs w:val="18"/>
+                <w:shd w:val="clear" w:color="auto" w:fill="FFFFFF"/>
+              </w:rPr>
+              <w:t xml:space="preserve"> implemented in </w:t>
             </w:r>
             <w:proofErr w:type="spellStart"/>
             <w:r>
@@ -3698,7 +3986,47 @@
                 <w:szCs w:val="18"/>
                 <w:shd w:val="clear" w:color="auto" w:fill="FFFFFF"/>
               </w:rPr>
-              <w:t xml:space="preserve">Hafiz is android wear app designed for smart </w:t>
+              <w:t>Hafiz is</w:t>
+            </w:r>
+            <w:r>
+              <w:rPr>
+                <w:rFonts w:asciiTheme="majorBidi" w:hAnsiTheme="majorBidi" w:cstheme="majorBidi"/>
+                <w:color w:val="222222"/>
+                <w:sz w:val="18"/>
+                <w:szCs w:val="18"/>
+                <w:shd w:val="clear" w:color="auto" w:fill="FFFFFF"/>
+              </w:rPr>
+              <w:t xml:space="preserve"> an</w:t>
+            </w:r>
+            <w:r>
+              <w:rPr>
+                <w:rFonts w:asciiTheme="majorBidi" w:hAnsiTheme="majorBidi" w:cstheme="majorBidi"/>
+                <w:color w:val="222222"/>
+                <w:sz w:val="18"/>
+                <w:szCs w:val="18"/>
+                <w:shd w:val="clear" w:color="auto" w:fill="FFFFFF"/>
+              </w:rPr>
+              <w:t xml:space="preserve"> android wear app</w:t>
+            </w:r>
+            <w:r>
+              <w:rPr>
+                <w:rFonts w:asciiTheme="majorBidi" w:hAnsiTheme="majorBidi" w:cstheme="majorBidi"/>
+                <w:color w:val="222222"/>
+                <w:sz w:val="18"/>
+                <w:szCs w:val="18"/>
+                <w:shd w:val="clear" w:color="auto" w:fill="FFFFFF"/>
+              </w:rPr>
+              <w:t xml:space="preserve"> which is</w:t>
+            </w:r>
+            <w:r>
+              <w:rPr>
+                <w:rFonts w:asciiTheme="majorBidi" w:hAnsiTheme="majorBidi" w:cstheme="majorBidi"/>
+                <w:color w:val="222222"/>
+                <w:sz w:val="18"/>
+                <w:szCs w:val="18"/>
+                <w:shd w:val="clear" w:color="auto" w:fill="FFFFFF"/>
+              </w:rPr>
+              <w:t xml:space="preserve"> designed for smart </w:t>
             </w:r>
             <w:r>
               <w:rPr>
@@ -3877,27 +4205,47 @@
                 <w:szCs w:val="18"/>
                 <w:shd w:val="clear" w:color="auto" w:fill="FFFFFF"/>
               </w:rPr>
-              <w:t xml:space="preserve"> is a jQuery plugin that provides selection for city and province fields (of Iran) in a form</w:t>
-            </w:r>
-            <w:r>
-              <w:rPr>
-                <w:rFonts w:asciiTheme="majorBidi" w:hAnsiTheme="majorBidi" w:cstheme="majorBidi"/>
-                <w:color w:val="222222"/>
-                <w:sz w:val="18"/>
-                <w:szCs w:val="18"/>
-                <w:shd w:val="clear" w:color="auto" w:fill="FFFFFF"/>
-              </w:rPr>
-              <w:t xml:space="preserve"> </w:t>
-            </w:r>
-            <w:r>
-              <w:rPr>
-                <w:rFonts w:asciiTheme="majorBidi" w:hAnsiTheme="majorBidi" w:cstheme="majorBidi"/>
-                <w:color w:val="222222"/>
-                <w:sz w:val="18"/>
-                <w:szCs w:val="18"/>
-                <w:shd w:val="clear" w:color="auto" w:fill="FFFFFF"/>
-              </w:rPr>
-              <w:t>in the simplest way</w:t>
+              <w:t xml:space="preserve"> is a jQuery plugin that provides selection for </w:t>
+            </w:r>
+            <w:r>
+              <w:rPr>
+                <w:rFonts w:asciiTheme="majorBidi" w:hAnsiTheme="majorBidi" w:cstheme="majorBidi"/>
+                <w:color w:val="222222"/>
+                <w:sz w:val="18"/>
+                <w:szCs w:val="18"/>
+                <w:shd w:val="clear" w:color="auto" w:fill="FFFFFF"/>
+              </w:rPr>
+              <w:t>cities and provinces (of Iran)</w:t>
+            </w:r>
+            <w:r>
+              <w:rPr>
+                <w:rFonts w:asciiTheme="majorBidi" w:hAnsiTheme="majorBidi" w:cstheme="majorBidi"/>
+                <w:color w:val="222222"/>
+                <w:sz w:val="18"/>
+                <w:szCs w:val="18"/>
+                <w:shd w:val="clear" w:color="auto" w:fill="FFFFFF"/>
+              </w:rPr>
+              <w:t xml:space="preserve"> in </w:t>
+            </w:r>
+            <w:r>
+              <w:rPr>
+                <w:rFonts w:asciiTheme="majorBidi" w:hAnsiTheme="majorBidi" w:cstheme="majorBidi"/>
+                <w:color w:val="222222"/>
+                <w:sz w:val="18"/>
+                <w:szCs w:val="18"/>
+                <w:shd w:val="clear" w:color="auto" w:fill="FFFFFF"/>
+              </w:rPr>
+              <w:t xml:space="preserve">a </w:t>
+            </w:r>
+            <w:r>
+              <w:rPr>
+                <w:rFonts w:asciiTheme="majorBidi" w:hAnsiTheme="majorBidi" w:cstheme="majorBidi"/>
+                <w:color w:val="222222"/>
+                <w:sz w:val="18"/>
+                <w:szCs w:val="18"/>
+                <w:shd w:val="clear" w:color="auto" w:fill="FFFFFF"/>
+              </w:rPr>
+              <w:t>simple way</w:t>
             </w:r>
           </w:p>
         </w:tc>

</xml_diff>